<commit_message>
1. added TagLibraryConventionsIllus.png 2. revised TagLibraryFrontMatter.xml, .docx 3. revised meiDocBook2TEI-inlineattrs.xsl 4. regenerated meiTagLibrary-inlineattrs.xml, .odt, .doc
</commit_message>
<xml_diff>
--- a/Guidelines/TagLibraryFrontMatter.docx
+++ b/Guidelines/TagLibraryFrontMatter.docx
@@ -216,11 +216,11 @@
               <w:tabs>
                 <w:tab w:val="clear" w:pos="432"/>
               </w:tabs>
-              <w:jc w:val="both"/>
+              <w:jc w:val="center"/>
             </w:pPr>
             <w:r>
               <w:pict>
-                <v:shape id="_x0000_i1025" type="#_x0000_t75" style="width:131.3pt;height:134.7pt">
+                <v:shape id="_x0000_i1025" type="#_x0000_t75" style="width:98.25pt;height:100.8pt">
                   <v:imagedata r:id="rId8" o:title="NEHlogo"/>
                 </v:shape>
               </w:pict>
@@ -260,13 +260,11 @@
               <w:tabs>
                 <w:tab w:val="clear" w:pos="432"/>
               </w:tabs>
+              <w:jc w:val="center"/>
             </w:pPr>
             <w:r>
-              <w:t xml:space="preserve">     </w:t>
-            </w:r>
-            <w:r>
               <w:pict>
-                <v:shape id="_x0000_i1026" type="#_x0000_t75" style="width:153.3pt;height:54.2pt">
+                <v:shape id="_x0000_i1026" type="#_x0000_t75" style="width:83.85pt;height:29.65pt">
                   <v:imagedata r:id="rId9" o:title="dfg_logo_schwarz"/>
                 </v:shape>
               </w:pict>

</xml_diff>